<commit_message>
Universal Discrete Hub and 16DXP AOIs Updated to V1.1
</commit_message>
<xml_diff>
--- a/zSoftware Validation Plan/IO-Link Block AOI Test Report Template.docx
+++ b/zSoftware Validation Plan/IO-Link Block AOI Test Report Template.docx
@@ -1364,7 +1364,13 @@
       <w:t>12/</w:t>
     </w:r>
     <w:r>
-      <w:t>27/2003</w:t>
+      <w:t>27/20</w:t>
+    </w:r>
+    <w:r>
+      <w:t>2</w:t>
+    </w:r>
+    <w:r>
+      <w:t>3</w:t>
     </w:r>
   </w:p>
 </w:ftr>

</xml_diff>

<commit_message>
Update IO-Link Block AOI Test Report Template.docx
</commit_message>
<xml_diff>
--- a/zSoftware Validation Plan/IO-Link Block AOI Test Report Template.docx
+++ b/zSoftware Validation Plan/IO-Link Block AOI Test Report Template.docx
@@ -326,27 +326,7 @@
           <w:sz w:val="28"/>
           <w:szCs w:val="28"/>
         </w:rPr>
-        <w:t xml:space="preserve">Version of </w:t>
-      </w:r>
-      <w:proofErr w:type="spellStart"/>
-      <w:r>
-        <w:rPr>
-          <w:b/>
-          <w:bCs/>
-          <w:sz w:val="28"/>
-          <w:szCs w:val="28"/>
-        </w:rPr>
-        <w:t>StudioLogix</w:t>
-      </w:r>
-      <w:proofErr w:type="spellEnd"/>
-      <w:r>
-        <w:rPr>
-          <w:b/>
-          <w:bCs/>
-          <w:sz w:val="28"/>
-          <w:szCs w:val="28"/>
-        </w:rPr>
-        <w:t xml:space="preserve"> used to Test Product: ___________________</w:t>
+        <w:t>Version of StudioLogix used to Test Product: ___________________</w:t>
       </w:r>
     </w:p>
     <w:p>
@@ -773,25 +753,7 @@
           <w:color w:val="1F2328"/>
           <w:lang w:eastAsia="en-US"/>
         </w:rPr>
-        <w:t xml:space="preserve">Verify AOI Version matches Rev file and Revision Notes from txt file in </w:t>
-      </w:r>
-      <w:proofErr w:type="spellStart"/>
-      <w:r>
-        <w:rPr>
-          <w:rFonts w:ascii="Segoe UI" w:hAnsi="Segoe UI" w:cs="Segoe UI"/>
-          <w:color w:val="1F2328"/>
-          <w:lang w:eastAsia="en-US"/>
-        </w:rPr>
-        <w:t>github</w:t>
-      </w:r>
-      <w:proofErr w:type="spellEnd"/>
-      <w:r>
-        <w:rPr>
-          <w:rFonts w:ascii="Segoe UI" w:hAnsi="Segoe UI" w:cs="Segoe UI"/>
-          <w:color w:val="1F2328"/>
-          <w:lang w:eastAsia="en-US"/>
-        </w:rPr>
-        <w:t>.</w:t>
+        <w:t>Verify AOI Version matches Rev file and Revision Notes from txt file in github.</w:t>
       </w:r>
     </w:p>
     <w:p>
@@ -814,25 +776,7 @@
           <w:color w:val="1F2328"/>
           <w:lang w:eastAsia="en-US"/>
         </w:rPr>
-        <w:t xml:space="preserve">Verify AOI Description matches txt file in </w:t>
-      </w:r>
-      <w:proofErr w:type="spellStart"/>
-      <w:r>
-        <w:rPr>
-          <w:rFonts w:ascii="Segoe UI" w:hAnsi="Segoe UI" w:cs="Segoe UI"/>
-          <w:color w:val="1F2328"/>
-          <w:lang w:eastAsia="en-US"/>
-        </w:rPr>
-        <w:t>github</w:t>
-      </w:r>
-      <w:proofErr w:type="spellEnd"/>
-      <w:r>
-        <w:rPr>
-          <w:rFonts w:ascii="Segoe UI" w:hAnsi="Segoe UI" w:cs="Segoe UI"/>
-          <w:color w:val="1F2328"/>
-          <w:lang w:eastAsia="en-US"/>
-        </w:rPr>
-        <w:t>.</w:t>
+        <w:t>Verify AOI Description matches txt file in github.</w:t>
       </w:r>
     </w:p>
     <w:p>
@@ -978,18 +922,16 @@
           <w:color w:val="1F2328"/>
           <w:lang w:eastAsia="en-US"/>
         </w:rPr>
-        <w:t xml:space="preserve"> service code to </w:t>
-      </w:r>
-      <w:proofErr w:type="gramStart"/>
-      <w:r>
-        <w:rPr>
-          <w:rFonts w:ascii="Segoe UI" w:hAnsi="Segoe UI" w:cs="Segoe UI"/>
-          <w:color w:val="1F2328"/>
-          <w:lang w:eastAsia="en-US"/>
-        </w:rPr>
-        <w:t>4C</w:t>
-      </w:r>
-      <w:proofErr w:type="gramEnd"/>
+        <w:t xml:space="preserve"> service code to 4C</w:t>
+      </w:r>
+      <w:r>
+        <w:rPr>
+          <w:rFonts w:ascii="Segoe UI" w:hAnsi="Segoe UI" w:cs="Segoe UI"/>
+          <w:color w:val="1F2328"/>
+          <w:lang w:eastAsia="en-US"/>
+        </w:rPr>
+        <w:t>.</w:t>
+      </w:r>
     </w:p>
     <w:p>
       <w:pPr>
@@ -1066,18 +1008,16 @@
           <w:color w:val="1F2328"/>
           <w:lang w:eastAsia="en-US"/>
         </w:rPr>
-        <w:t xml:space="preserve"> </w:t>
-      </w:r>
-      <w:proofErr w:type="gramStart"/>
-      <w:r>
-        <w:rPr>
-          <w:rFonts w:ascii="Segoe UI" w:hAnsi="Segoe UI" w:cs="Segoe UI"/>
-          <w:color w:val="1F2328"/>
-          <w:lang w:eastAsia="en-US"/>
-        </w:rPr>
-        <w:t>signal</w:t>
-      </w:r>
-      <w:proofErr w:type="gramEnd"/>
+        <w:t xml:space="preserve"> signal</w:t>
+      </w:r>
+      <w:r>
+        <w:rPr>
+          <w:rFonts w:ascii="Segoe UI" w:hAnsi="Segoe UI" w:cs="Segoe UI"/>
+          <w:color w:val="1F2328"/>
+          <w:lang w:eastAsia="en-US"/>
+        </w:rPr>
+        <w:t>.</w:t>
+      </w:r>
     </w:p>
     <w:p>
       <w:pPr>
@@ -1099,18 +1039,16 @@
           <w:color w:val="1F2328"/>
           <w:lang w:eastAsia="en-US"/>
         </w:rPr>
-        <w:t xml:space="preserve">Check DXPs with output </w:t>
-      </w:r>
-      <w:proofErr w:type="gramStart"/>
-      <w:r>
-        <w:rPr>
-          <w:rFonts w:ascii="Segoe UI" w:hAnsi="Segoe UI" w:cs="Segoe UI"/>
-          <w:color w:val="1F2328"/>
-          <w:lang w:eastAsia="en-US"/>
-        </w:rPr>
-        <w:t>signal</w:t>
-      </w:r>
-      <w:proofErr w:type="gramEnd"/>
+        <w:t>Check DXPs with output signal</w:t>
+      </w:r>
+      <w:r>
+        <w:rPr>
+          <w:rFonts w:ascii="Segoe UI" w:hAnsi="Segoe UI" w:cs="Segoe UI"/>
+          <w:color w:val="1F2328"/>
+          <w:lang w:eastAsia="en-US"/>
+        </w:rPr>
+        <w:t>.</w:t>
+      </w:r>
     </w:p>
     <w:p>
       <w:pPr>
@@ -1132,25 +1070,7 @@
           <w:color w:val="1F2328"/>
           <w:lang w:eastAsia="en-US"/>
         </w:rPr>
-        <w:t xml:space="preserve">Plug IO-Link device into each port in turn and verify the right </w:t>
-      </w:r>
-      <w:proofErr w:type="spellStart"/>
-      <w:r>
-        <w:rPr>
-          <w:rFonts w:ascii="Segoe UI" w:hAnsi="Segoe UI" w:cs="Segoe UI"/>
-          <w:color w:val="1F2328"/>
-          <w:lang w:eastAsia="en-US"/>
-        </w:rPr>
-        <w:t>IOLDevice</w:t>
-      </w:r>
-      <w:proofErr w:type="spellEnd"/>
-      <w:r>
-        <w:rPr>
-          <w:rFonts w:ascii="Segoe UI" w:hAnsi="Segoe UI" w:cs="Segoe UI"/>
-          <w:color w:val="1F2328"/>
-          <w:lang w:eastAsia="en-US"/>
-        </w:rPr>
-        <w:t xml:space="preserve"> Output turns on and correct VID/DID shows up in the Common Data. Checking the VID/DID verifies the Read MSG was setup and working correctly.</w:t>
+        <w:t>Plug IO-Link device into each port in turn and verify the right IOLDevice Output turns on and correct VID/DID shows up in the Common Data. Checking the VID/DID verifies the Read MSG was setup and working correctly.</w:t>
       </w:r>
     </w:p>
     <w:p>
@@ -1265,25 +1185,23 @@
           <w:color w:val="1F2328"/>
           <w:lang w:eastAsia="en-US"/>
         </w:rPr>
-        <w:t xml:space="preserve">Write the App Tag to the device. </w:t>
-      </w:r>
-      <w:proofErr w:type="gramStart"/>
-      <w:r>
-        <w:rPr>
-          <w:rFonts w:ascii="Segoe UI" w:hAnsi="Segoe UI" w:cs="Segoe UI"/>
-          <w:color w:val="1F2328"/>
-          <w:lang w:eastAsia="en-US"/>
-        </w:rPr>
-        <w:t>This tests</w:t>
-      </w:r>
-      <w:proofErr w:type="gramEnd"/>
-      <w:r>
-        <w:rPr>
-          <w:rFonts w:ascii="Segoe UI" w:hAnsi="Segoe UI" w:cs="Segoe UI"/>
-          <w:color w:val="1F2328"/>
-          <w:lang w:eastAsia="en-US"/>
-        </w:rPr>
-        <w:t xml:space="preserve"> the Write MSG is working correctly.</w:t>
+        <w:t>Write the App Tag to the device. Th</w:t>
+      </w:r>
+      <w:r>
+        <w:rPr>
+          <w:rFonts w:ascii="Segoe UI" w:hAnsi="Segoe UI" w:cs="Segoe UI"/>
+          <w:color w:val="1F2328"/>
+          <w:lang w:eastAsia="en-US"/>
+        </w:rPr>
+        <w:t>is will</w:t>
+      </w:r>
+      <w:r>
+        <w:rPr>
+          <w:rFonts w:ascii="Segoe UI" w:hAnsi="Segoe UI" w:cs="Segoe UI"/>
+          <w:color w:val="1F2328"/>
+          <w:lang w:eastAsia="en-US"/>
+        </w:rPr>
+        <w:t xml:space="preserve"> test the Write MSG is working correctly.</w:t>
       </w:r>
     </w:p>
     <w:p>

</xml_diff>